<commit_message>
fixes in OOP to json
</commit_message>
<xml_diff>
--- a/Semantic Interoperability/Comments about Interoperability.docx
+++ b/Semantic Interoperability/Comments about Interoperability.docx
@@ -145,22 +145,50 @@
         </w:tc>
       </w:tr>
       <w:tr>
+        <w:trPr>
+          <w:trHeight w:val="301"/>
+        </w:trPr>
         <w:tc>
           <w:tcPr>
             <w:tcW w:w="4675" w:type="dxa"/>
           </w:tcPr>
           <w:p>
             <w:pPr>
-              <w:pStyle w:val="HTMLPreformatted"/>
-              <w:rPr>
-                <w:color w:val="000000"/>
+              <w:tabs>
+                <w:tab w:val="left" w:pos="916"/>
+                <w:tab w:val="left" w:pos="1832"/>
+                <w:tab w:val="left" w:pos="2748"/>
+                <w:tab w:val="left" w:pos="3664"/>
+                <w:tab w:val="left" w:pos="4580"/>
+                <w:tab w:val="left" w:pos="5496"/>
+                <w:tab w:val="left" w:pos="6412"/>
+                <w:tab w:val="left" w:pos="7328"/>
+                <w:tab w:val="left" w:pos="8244"/>
+                <w:tab w:val="left" w:pos="9160"/>
+                <w:tab w:val="left" w:pos="10076"/>
+                <w:tab w:val="left" w:pos="10992"/>
+                <w:tab w:val="left" w:pos="11908"/>
+                <w:tab w:val="left" w:pos="12824"/>
+                <w:tab w:val="left" w:pos="13740"/>
+                <w:tab w:val="left" w:pos="14656"/>
+              </w:tabs>
+              <w:spacing w:line="240" w:lineRule="auto"/>
+              <w:jc w:val="left"/>
+              <w:rPr>
+                <w:rFonts w:ascii="Courier New" w:eastAsia="Times New Roman" w:hAnsi="Courier New" w:cs="Courier New"/>
+                <w:color w:val="000000"/>
+                <w:sz w:val="20"/>
+                <w:szCs w:val="20"/>
               </w:rPr>
             </w:pPr>
             <w:r>
               <w:rPr>
-                <w:color w:val="000000"/>
-              </w:rPr>
-              <w:t>"sunrise":1485720272</w:t>
+                <w:rFonts w:ascii="Courier New" w:eastAsia="Times New Roman" w:hAnsi="Courier New" w:cs="Courier New"/>
+                <w:color w:val="000000"/>
+                <w:sz w:val="20"/>
+                <w:szCs w:val="20"/>
+              </w:rPr>
+              <w:t>"longitude":"6.6337000"</w:t>
             </w:r>
           </w:p>
         </w:tc>
@@ -204,16 +232,7 @@
                 <w:sz w:val="20"/>
                 <w:szCs w:val="20"/>
               </w:rPr>
-              <w:t>sunrise":"08</w:t>
-            </w:r>
-            <w:r>
-              <w:rPr>
-                <w:rFonts w:ascii="Courier New" w:eastAsia="Times New Roman" w:hAnsi="Courier New" w:cs="Courier New"/>
-                <w:color w:val="000000"/>
-                <w:sz w:val="20"/>
-                <w:szCs w:val="20"/>
-              </w:rPr>
-              <w:t>:00”</w:t>
+              <w:t>"lon":145.77,"lat":-16.92</w:t>
             </w:r>
           </w:p>
         </w:tc>
@@ -234,6 +253,83 @@
               <w:rPr>
                 <w:color w:val="000000"/>
               </w:rPr>
+              <w:t>"sunrise":1485720272</w:t>
+            </w:r>
+          </w:p>
+        </w:tc>
+        <w:tc>
+          <w:tcPr>
+            <w:tcW w:w="4675" w:type="dxa"/>
+          </w:tcPr>
+          <w:p>
+            <w:pPr>
+              <w:tabs>
+                <w:tab w:val="left" w:pos="916"/>
+                <w:tab w:val="left" w:pos="1832"/>
+                <w:tab w:val="left" w:pos="2748"/>
+                <w:tab w:val="left" w:pos="3664"/>
+                <w:tab w:val="left" w:pos="4580"/>
+                <w:tab w:val="left" w:pos="5496"/>
+                <w:tab w:val="left" w:pos="6412"/>
+                <w:tab w:val="left" w:pos="7328"/>
+                <w:tab w:val="left" w:pos="8244"/>
+                <w:tab w:val="left" w:pos="9160"/>
+                <w:tab w:val="left" w:pos="10076"/>
+                <w:tab w:val="left" w:pos="10992"/>
+                <w:tab w:val="left" w:pos="11908"/>
+                <w:tab w:val="left" w:pos="12824"/>
+                <w:tab w:val="left" w:pos="13740"/>
+                <w:tab w:val="left" w:pos="14656"/>
+              </w:tabs>
+              <w:spacing w:line="240" w:lineRule="auto"/>
+              <w:jc w:val="left"/>
+              <w:rPr>
+                <w:rFonts w:ascii="Courier New" w:eastAsia="Times New Roman" w:hAnsi="Courier New" w:cs="Courier New"/>
+                <w:color w:val="000000"/>
+                <w:sz w:val="20"/>
+                <w:szCs w:val="20"/>
+              </w:rPr>
+            </w:pPr>
+            <w:r>
+              <w:rPr>
+                <w:rFonts w:ascii="Courier New" w:eastAsia="Times New Roman" w:hAnsi="Courier New" w:cs="Courier New"/>
+                <w:color w:val="000000"/>
+                <w:sz w:val="20"/>
+                <w:szCs w:val="20"/>
+              </w:rPr>
+              <w:t>sunrise":"08</w:t>
+            </w:r>
+            <w:r>
+              <w:rPr>
+                <w:rFonts w:ascii="Courier New" w:eastAsia="Times New Roman" w:hAnsi="Courier New" w:cs="Courier New"/>
+                <w:color w:val="000000"/>
+                <w:sz w:val="20"/>
+                <w:szCs w:val="20"/>
+              </w:rPr>
+              <w:t>:00”</w:t>
+            </w:r>
+          </w:p>
+        </w:tc>
+      </w:tr>
+      <w:tr>
+        <w:trPr>
+          <w:trHeight w:val="311"/>
+        </w:trPr>
+        <w:tc>
+          <w:tcPr>
+            <w:tcW w:w="4675" w:type="dxa"/>
+          </w:tcPr>
+          <w:p>
+            <w:pPr>
+              <w:pStyle w:val="HTMLPreformatted"/>
+              <w:rPr>
+                <w:color w:val="000000"/>
+              </w:rPr>
+            </w:pPr>
+            <w:r>
+              <w:rPr>
+                <w:color w:val="000000"/>
+              </w:rPr>
               <w:t>"country":"AU"</w:t>
             </w:r>
           </w:p>
@@ -274,6 +370,89 @@
               <w:rPr>
                 <w:color w:val="000000"/>
               </w:rPr>
+              <w:t>"tmp":3</w:t>
+            </w:r>
+            <w:r>
+              <w:rPr>
+                <w:color w:val="000000"/>
+              </w:rPr>
+              <w:t>, “</w:t>
+            </w:r>
+            <w:r>
+              <w:rPr>
+                <w:color w:val="000000"/>
+              </w:rPr>
+              <w:t>pressure</w:t>
+            </w:r>
+            <w:r>
+              <w:rPr>
+                <w:color w:val="000000"/>
+              </w:rPr>
+              <w:t>”:10212</w:t>
+            </w:r>
+          </w:p>
+        </w:tc>
+        <w:tc>
+          <w:tcPr>
+            <w:tcW w:w="4675" w:type="dxa"/>
+          </w:tcPr>
+          <w:p>
+            <w:pPr>
+              <w:tabs>
+                <w:tab w:val="left" w:pos="916"/>
+                <w:tab w:val="left" w:pos="1832"/>
+                <w:tab w:val="left" w:pos="2748"/>
+                <w:tab w:val="left" w:pos="3664"/>
+                <w:tab w:val="left" w:pos="4580"/>
+                <w:tab w:val="left" w:pos="5496"/>
+                <w:tab w:val="left" w:pos="6412"/>
+                <w:tab w:val="left" w:pos="7328"/>
+                <w:tab w:val="left" w:pos="8244"/>
+                <w:tab w:val="left" w:pos="9160"/>
+                <w:tab w:val="left" w:pos="10076"/>
+                <w:tab w:val="left" w:pos="10992"/>
+                <w:tab w:val="left" w:pos="11908"/>
+                <w:tab w:val="left" w:pos="12824"/>
+                <w:tab w:val="left" w:pos="13740"/>
+                <w:tab w:val="left" w:pos="14656"/>
+              </w:tabs>
+              <w:spacing w:line="240" w:lineRule="auto"/>
+              <w:jc w:val="left"/>
+              <w:rPr>
+                <w:rFonts w:ascii="Courier New" w:eastAsia="Times New Roman" w:hAnsi="Courier New" w:cs="Courier New"/>
+                <w:color w:val="000000"/>
+                <w:sz w:val="20"/>
+                <w:szCs w:val="20"/>
+              </w:rPr>
+            </w:pPr>
+            <w:r>
+              <w:rPr>
+                <w:rFonts w:ascii="Courier New" w:eastAsia="Times New Roman" w:hAnsi="Courier New" w:cs="Courier New"/>
+                <w:color w:val="000000"/>
+                <w:sz w:val="20"/>
+                <w:szCs w:val="20"/>
+              </w:rPr>
+              <w:t>temp":300.15,"pressure":1007</w:t>
+            </w:r>
+          </w:p>
+        </w:tc>
+      </w:tr>
+      <w:tr>
+        <w:tc>
+          <w:tcPr>
+            <w:tcW w:w="4675" w:type="dxa"/>
+          </w:tcPr>
+          <w:p>
+            <w:pPr>
+              <w:pStyle w:val="HTMLPreformatted"/>
+              <w:rPr>
+                <w:color w:val="000000"/>
+              </w:rPr>
+            </w:pPr>
+            <w:r>
+              <w:rPr>
+                <w:color w:val="000000"/>
+              </w:rPr>
               <w:t>"wnd_dir":"SO", "wnd_spd":36</w:t>
             </w:r>
           </w:p>
@@ -311,62 +490,135 @@
         <w:t>were represented with different keys and different format.</w:t>
       </w:r>
       <w:r>
-        <w:t xml:space="preserve"> So, people who never work with this data will never know different between “lon” and “longitude”</w:t>
-      </w:r>
-      <w:r>
-        <w:t>.</w:t>
-      </w:r>
-      <w:r>
         <w:t xml:space="preserve"> </w:t>
       </w:r>
       <w:r>
+        <w:t xml:space="preserve">Icon in </w:t>
+      </w:r>
+      <w:r>
+        <w:t>API</w:t>
+      </w:r>
+      <w:r>
+        <w:t xml:space="preserve"> 1 uses just name of the image. API2 uses full uri to the image location. </w:t>
+      </w:r>
+      <w:r>
+        <w:t xml:space="preserve">API 1 uses string for longitude. And API 2 uses floating number for longitude value. Also short </w:t>
+      </w:r>
+      <w:r>
+        <w:t xml:space="preserve">key </w:t>
+      </w:r>
+      <w:r>
+        <w:t>name “lon”.</w:t>
+      </w:r>
+      <w:r>
+        <w:t xml:space="preserve"> API 1 Uses Time stamp to indicate sunrise and sunset. API 2 uses time format HH:MM. </w:t>
+      </w:r>
+      <w:r>
+        <w:t xml:space="preserve">For country API 1 uses Two letter country </w:t>
+      </w:r>
+      <w:r>
+        <w:t>code</w:t>
+      </w:r>
+      <w:r>
+        <w:t xml:space="preserve"> (ISO 3166-1 ALPHA-2)</w:t>
+      </w:r>
+      <w:r>
+        <w:t xml:space="preserve"> and</w:t>
+      </w:r>
+      <w:r>
+        <w:t xml:space="preserve"> API 2 uses </w:t>
+      </w:r>
+      <w:r>
+        <w:t>full name of the country.</w:t>
+      </w:r>
+      <w:r>
+        <w:t xml:space="preserve"> It is possible to get confuse with AU with Austria and Australia.</w:t>
+      </w:r>
+      <w:bookmarkStart w:id="0" w:name="_GoBack"/>
+      <w:bookmarkEnd w:id="0"/>
+      <w:r>
         <w:t xml:space="preserve"> </w:t>
       </w:r>
       <w:r>
-        <w:t xml:space="preserve">In this case it requires additional man power and resources to merge or interchange, exchange data between different </w:t>
-      </w:r>
-      <w:r>
-        <w:t>applications</w:t>
-      </w:r>
-      <w:r>
-        <w:t>.</w:t>
-      </w:r>
-      <w:r>
         <w:t xml:space="preserve"> </w:t>
       </w:r>
       <w:r>
-        <w:t>Sometime</w:t>
-      </w:r>
-      <w:r>
-        <w:t xml:space="preserve"> applications will crashes when this issue </w:t>
-      </w:r>
-      <w:r>
-        <w:t xml:space="preserve">is </w:t>
-      </w:r>
-      <w:r>
-        <w:t>not properly</w:t>
-      </w:r>
-      <w:r>
-        <w:t xml:space="preserve"> </w:t>
-      </w:r>
-      <w:r>
-        <w:t>handled</w:t>
-      </w:r>
-      <w:r>
-        <w:t>.</w:t>
-      </w:r>
-      <w:r>
-        <w:t xml:space="preserve"> </w:t>
-      </w:r>
-      <w:r>
-        <w:t>So it is highly concerned to conclude with a solution for this problem.</w:t>
-      </w:r>
-      <w:r>
-        <w:t xml:space="preserve"> </w:t>
+        <w:t xml:space="preserve">For temperature key,  API 1 uses “tmp” as the key and API 2 uses “temp”. </w:t>
+      </w:r>
+      <w:r>
+        <w:t xml:space="preserve">For wind direction, API 1 uses Short letter standard (Ex: N, NE, SW), but API 2 uses degree of the direction. </w:t>
+      </w:r>
+      <w:r>
+        <w:t xml:space="preserve">API one uses separate key for wind direction and speed. API 2 uses one object with two properties. </w:t>
+      </w:r>
+      <w:r>
+        <w:t xml:space="preserve">Also key names are different. </w:t>
       </w:r>
     </w:p>
     <w:p>
       <w:r>
+        <w:t xml:space="preserve">So, people who never work with this data will never know different between </w:t>
+      </w:r>
+      <w:r>
+        <w:t>each key value pairs</w:t>
+      </w:r>
+      <w:r>
+        <w:t>.</w:t>
+      </w:r>
+      <w:r>
+        <w:t xml:space="preserve"> </w:t>
+      </w:r>
+      <w:r>
+        <w:t xml:space="preserve"> </w:t>
+      </w:r>
+      <w:r>
+        <w:t xml:space="preserve">In this case it requires additional man power and resources to merge or interchange, exchange data between different </w:t>
+      </w:r>
+      <w:r>
+        <w:t>applications</w:t>
+      </w:r>
+      <w:r>
+        <w:t>.</w:t>
+      </w:r>
+      <w:r>
+        <w:t xml:space="preserve"> </w:t>
+      </w:r>
+      <w:r>
+        <w:t xml:space="preserve">So, proper explanation is required to handle this situation. </w:t>
+      </w:r>
+    </w:p>
+    <w:p>
+      <w:r>
+        <w:lastRenderedPageBreak/>
+        <w:t>Sometime</w:t>
+      </w:r>
+      <w:r>
+        <w:t xml:space="preserve"> applications will crashes when this issue </w:t>
+      </w:r>
+      <w:r>
+        <w:t xml:space="preserve">is </w:t>
+      </w:r>
+      <w:r>
+        <w:t>not properly</w:t>
+      </w:r>
+      <w:r>
+        <w:t xml:space="preserve"> </w:t>
+      </w:r>
+      <w:r>
+        <w:t>handled</w:t>
+      </w:r>
+      <w:r>
+        <w:t>.</w:t>
+      </w:r>
+      <w:r>
+        <w:t xml:space="preserve"> </w:t>
+      </w:r>
+      <w:r>
+        <w:t xml:space="preserve">So it is highly concerned to conclude with a solution for this problem. </w:t>
+      </w:r>
+    </w:p>
+    <w:p>
+      <w:r>
         <w:t xml:space="preserve">Possible solution is writing json schema document for </w:t>
       </w:r>
       <w:r>
@@ -441,8 +693,6 @@
       <w:r>
         <w:t xml:space="preserve"> durability.</w:t>
       </w:r>
-      <w:bookmarkStart w:id="0" w:name="_GoBack"/>
-      <w:bookmarkEnd w:id="0"/>
     </w:p>
     <w:sectPr>
       <w:pgSz w:w="12240" w:h="15840"/>
@@ -1254,7 +1504,7 @@
 </file>
 
 <file path=customXml/itemProps1.xml><?xml version="1.0" encoding="utf-8"?>
-<ds:datastoreItem xmlns:ds="http://schemas.openxmlformats.org/officeDocument/2006/customXml" ds:itemID="{93465522-3DDE-44CE-998E-126ED0FAE3FA}">
+<ds:datastoreItem xmlns:ds="http://schemas.openxmlformats.org/officeDocument/2006/customXml" ds:itemID="{74863931-B7E4-474A-BFF6-F5B1B5500C1B}">
   <ds:schemaRefs>
     <ds:schemaRef ds:uri="http://schemas.openxmlformats.org/officeDocument/2006/bibliography"/>
   </ds:schemaRefs>

</xml_diff>